<commit_message>
change list in rsp
</commit_message>
<xml_diff>
--- a/Documentation/Documentation Frontend/RSP.docx
+++ b/Documentation/Documentation Frontend/RSP.docx
@@ -155,7 +155,16 @@
                 <w:szCs w:val="28"/>
                 <w:lang w:eastAsia="en-US"/>
               </w:rPr>
-              <w:t xml:space="preserve">Зав. кафедрой ПОАС </w:t>
+              <w:t>и.о. з</w:t>
+            </w:r>
+            <w:r>
+              <w:rPr>
+                <w:color w:val="000000"/>
+                <w:sz w:val="28"/>
+                <w:szCs w:val="28"/>
+                <w:lang w:eastAsia="en-US"/>
+              </w:rPr>
+              <w:t xml:space="preserve">ав. кафедрой ПОАС </w:t>
             </w:r>
           </w:p>
           <w:p>
@@ -665,7 +674,16 @@
                 <w:szCs w:val="28"/>
                 <w:lang w:eastAsia="en-US"/>
               </w:rPr>
-              <w:t>____</w:t>
+              <w:t>___</w:t>
+            </w:r>
+            <w:proofErr w:type="gramStart"/>
+            <w:r>
+              <w:rPr>
+                <w:sz w:val="28"/>
+                <w:szCs w:val="28"/>
+                <w:lang w:eastAsia="en-US"/>
+              </w:rPr>
+              <w:t>_</w:t>
             </w:r>
             <w:r>
               <w:rPr>
@@ -683,6 +701,7 @@
               </w:rPr>
               <w:t xml:space="preserve"> 20</w:t>
             </w:r>
+            <w:proofErr w:type="gramEnd"/>
             <w:r>
               <w:rPr>
                 <w:sz w:val="28"/>
@@ -761,8 +780,19 @@
                 <w:szCs w:val="28"/>
                 <w:lang w:eastAsia="en-US"/>
               </w:rPr>
-              <w:t>_________________Кузнецова А.С.</w:t>
+              <w:t xml:space="preserve">_________________Кузнецова </w:t>
             </w:r>
+            <w:proofErr w:type="gramStart"/>
+            <w:r>
+              <w:rPr>
+                <w:color w:val="000000"/>
+                <w:sz w:val="28"/>
+                <w:szCs w:val="28"/>
+                <w:lang w:eastAsia="en-US"/>
+              </w:rPr>
+              <w:t>А.С.</w:t>
+            </w:r>
+            <w:proofErr w:type="gramEnd"/>
             <w:r>
               <w:rPr>
                 <w:color w:val="000000"/>
@@ -912,6 +942,7 @@
               <w:t>ПрИн</w:t>
             </w:r>
             <w:proofErr w:type="spellEnd"/>
+            <w:proofErr w:type="gramStart"/>
             <w:r>
               <w:rPr>
                 <w:color w:val="000000"/>
@@ -930,6 +961,7 @@
               </w:rPr>
               <w:t>466</w:t>
             </w:r>
+            <w:proofErr w:type="gramEnd"/>
           </w:p>
           <w:p>
             <w:pPr>
@@ -1023,7 +1055,25 @@
                 <w:szCs w:val="28"/>
                 <w:lang w:eastAsia="en-US"/>
               </w:rPr>
-              <w:t xml:space="preserve">___»__________  </w:t>
+              <w:t>__</w:t>
+            </w:r>
+            <w:proofErr w:type="gramStart"/>
+            <w:r>
+              <w:rPr>
+                <w:sz w:val="28"/>
+                <w:szCs w:val="28"/>
+                <w:lang w:eastAsia="en-US"/>
+              </w:rPr>
+              <w:t>_»_</w:t>
+            </w:r>
+            <w:proofErr w:type="gramEnd"/>
+            <w:r>
+              <w:rPr>
+                <w:sz w:val="28"/>
+                <w:szCs w:val="28"/>
+                <w:lang w:eastAsia="en-US"/>
+              </w:rPr>
+              <w:t xml:space="preserve">_________  </w:t>
             </w:r>
             <w:r>
               <w:rPr>
@@ -4106,7 +4156,15 @@
       </w:pPr>
       <w:bookmarkStart w:id="4" w:name="_Toc105672766"/>
       <w:r>
-        <w:t>5 Сообщения системному программисту</w:t>
+        <w:t xml:space="preserve">5 </w:t>
+      </w:r>
+      <w:proofErr w:type="gramStart"/>
+      <w:r>
+        <w:t>Сообщения</w:t>
+      </w:r>
+      <w:proofErr w:type="gramEnd"/>
+      <w:r>
+        <w:t xml:space="preserve"> системному программисту</w:t>
       </w:r>
       <w:bookmarkEnd w:id="4"/>
     </w:p>

</xml_diff>